<commit_message>
Arreglos de formato A4
</commit_message>
<xml_diff>
--- a/CV Adm. de Sistemas.docx
+++ b/CV Adm. de Sistemas.docx
@@ -12,6 +12,8 @@
           <w:szCs w:val="28"/>
         </w:rPr>
       </w:pPr>
+      <w:bookmarkStart w:id="0" w:name="_GoBack"/>
+      <w:bookmarkEnd w:id="0"/>
       <w:r>
         <w:rPr>
           <w:rFonts w:cstheme="minorHAnsi"/>
@@ -242,7 +244,6 @@
       <w:pPr>
         <w:rPr>
           <w:rFonts w:cstheme="minorHAnsi"/>
-          <w:lang w:val="en-US"/>
         </w:rPr>
       </w:pPr>
       <w:r>
@@ -272,21 +273,18 @@
       <w:r>
         <w:rPr>
           <w:rFonts w:cstheme="minorHAnsi"/>
-          <w:lang w:val="en-US"/>
         </w:rPr>
         <w:t>: marceloa</w:t>
       </w:r>
       <w:r>
         <w:rPr>
           <w:rFonts w:cstheme="minorHAnsi"/>
-          <w:lang w:val="en-US"/>
         </w:rPr>
         <w:t>ndres25</w:t>
       </w:r>
       <w:r>
         <w:rPr>
           <w:rFonts w:cstheme="minorHAnsi"/>
-          <w:lang w:val="en-US"/>
         </w:rPr>
         <w:t>@hotmail.com (Windows Live Messenger)</w:t>
       </w:r>
@@ -519,8 +517,6 @@
         </w:rPr>
         <w:t xml:space="preserve">– </w:t>
       </w:r>
-      <w:bookmarkStart w:id="0" w:name="_GoBack"/>
-      <w:bookmarkEnd w:id="0"/>
       <w:r>
         <w:rPr>
           <w:rFonts w:cstheme="minorHAnsi"/>
@@ -1163,7 +1159,7 @@
       </w:r>
     </w:p>
     <w:sectPr>
-      <w:pgSz w:w="12240" w:h="15840"/>
+      <w:pgSz w:w="11907" w:h="16839" w:code="9"/>
       <w:pgMar w:top="1417" w:right="1701" w:bottom="1417" w:left="1701" w:header="708" w:footer="708" w:gutter="0"/>
       <w:cols w:space="708"/>
       <w:docGrid w:linePitch="360"/>
@@ -1195,7 +1191,7 @@
         <v:path o:extrusionok="f" gradientshapeok="t" o:connecttype="rect"/>
         <o:lock v:ext="edit" aspectratio="t"/>
       </v:shapetype>
-      <v:shape id="_x0000_i1033" type="#_x0000_t75" style="width:11.25pt;height:11.25pt" o:bullet="t">
+      <v:shape id="_x0000_i1029" type="#_x0000_t75" style="width:11.25pt;height:11.25pt" o:bullet="t">
         <v:imagedata r:id="rId1" o:title="mso4D3"/>
       </v:shape>
     </w:pict>

</xml_diff>